<commit_message>
sub titles for all sections
</commit_message>
<xml_diff>
--- a/word_version.docx
+++ b/word_version.docx
@@ -405,6 +405,39 @@
         <w:pStyle w:val="p1a"/>
       </w:pPr>
       <w:r>
+        <w:t>We introduce a new paradigm for reward-based dosimetrist RL agents. This new reward system aims to improve how human-optimized doses are mimicked.</w:t>
+      </w:r>
+    </w:p>
+    <w:p>
+      <w:pPr>
+        <w:pStyle w:val="heading2"/>
+        <w:spacing w:before="0"/>
+      </w:pPr>
+      <w:r>
+        <w:t>Reinforcement Learning Reward</w:t>
+      </w:r>
+    </w:p>
+    <w:p>
+      <w:pPr>
+        <w:pStyle w:val="heading2"/>
+      </w:pPr>
+      <w:r>
+        <w:t>Architecture</w:t>
+      </w:r>
+    </w:p>
+    <w:p>
+      <w:pPr>
+        <w:pStyle w:val="heading2"/>
+      </w:pPr>
+      <w:r>
+        <w:t>Avoiding Off-Distribution</w:t>
+      </w:r>
+    </w:p>
+    <w:p>
+      <w:pPr>
+        <w:pStyle w:val="p1a"/>
+      </w:pPr>
+      <w:r>
         <w:t>Please note that the first paragraph of a section or subsection is not indented. The first paragraphs that follows a table, figure, equation etc. does not have an indent, either.</w:t>
       </w:r>
     </w:p>
@@ -432,7 +465,6 @@
       <w:r>
         <w:rPr>
           <w:rStyle w:val="heading30"/>
-          <w:b w:val="0"/>
         </w:rPr>
         <w:t>Only two levels of headings should be numbered. Lower level headings remain unnumbered; they are formatted as run-in headings.</w:t>
       </w:r>
@@ -518,6 +550,22 @@
       </w:pPr>
       <w:r>
         <w:t>Results</w:t>
+      </w:r>
+    </w:p>
+    <w:p>
+      <w:pPr>
+        <w:pStyle w:val="heading2"/>
+      </w:pPr>
+      <w:r>
+        <w:t>Quantitative Results</w:t>
+      </w:r>
+    </w:p>
+    <w:p>
+      <w:pPr>
+        <w:pStyle w:val="heading2"/>
+      </w:pPr>
+      <w:r>
+        <w:t>Qualitative Results</w:t>
       </w:r>
     </w:p>
     <w:p>
@@ -546,6 +594,43 @@
       </w:pPr>
       <w:r>
         <w:t>Appendix</w:t>
+      </w:r>
+    </w:p>
+    <w:p>
+      <w:pPr>
+        <w:pStyle w:val="Heading3"/>
+      </w:pPr>
+      <w:r>
+        <w:t>Synthetic phantom patients</w:t>
+      </w:r>
+    </w:p>
+    <w:p>
+      <w:pPr>
+        <w:pStyle w:val="Heading3"/>
+      </w:pPr>
+      <w:r>
+        <w:t>Clinical dose</w:t>
+      </w:r>
+    </w:p>
+    <w:p>
+      <w:pPr>
+        <w:pStyle w:val="Heading3"/>
+      </w:pPr>
+      <w:r>
+        <w:t>Optimization</w:t>
+      </w:r>
+    </w:p>
+    <w:p>
+      <w:pPr>
+        <w:pStyle w:val="heading1"/>
+        <w:numPr>
+          <w:ilvl w:val="0"/>
+          <w:numId w:val="0"/>
+        </w:numPr>
+      </w:pPr>
+      <w:r>
+        <w:lastRenderedPageBreak/>
+        <w:t>References</w:t>
       </w:r>
     </w:p>
     <w:p>
@@ -1265,7 +1350,6 @@
           <w:noProof/>
           <w:lang w:val="de-DE" w:eastAsia="de-DE"/>
         </w:rPr>
-        <w:lastRenderedPageBreak/>
         <w:drawing>
           <wp:inline distT="0" distB="0" distL="0" distR="0" wp14:anchorId="7608F121" wp14:editId="50176723">
             <wp:extent cx="4392930" cy="1859266"/>
@@ -1375,6 +1459,7 @@
         <w:pStyle w:val="referenceitem"/>
       </w:pPr>
       <w:r>
+        <w:lastRenderedPageBreak/>
         <w:t xml:space="preserve">Author, F., Author, S.: Title of a proceedings paper. In: Editor, F., Editor, S. (eds.) CONFERENCE 2016, LNCS, vol. 9999, pp. 1–13. Springer, Heidelberg (2016). </w:t>
       </w:r>
     </w:p>
@@ -1383,7 +1468,15 @@
         <w:pStyle w:val="referenceitem"/>
       </w:pPr>
       <w:r>
-        <w:t>Author, F., Author, S., Author, T.: Book title. 2nd edn. Publisher, Location (1999).</w:t>
+        <w:t xml:space="preserve">Author, F., Author, S., Author, T.: Book title. 2nd </w:t>
+      </w:r>
+      <w:proofErr w:type="spellStart"/>
+      <w:r>
+        <w:t>edn</w:t>
+      </w:r>
+      <w:proofErr w:type="spellEnd"/>
+      <w:r>
+        <w:t>. Publisher, Location (1999).</w:t>
       </w:r>
     </w:p>
     <w:p>
@@ -3060,11 +3153,15 @@
     <w:basedOn w:val="Normal"/>
     <w:next w:val="Normal"/>
     <w:qFormat/>
+    <w:rsid w:val="006259A0"/>
     <w:pPr>
       <w:spacing w:before="360"/>
       <w:ind w:firstLine="0"/>
       <w:outlineLvl w:val="2"/>
     </w:pPr>
+    <w:rPr>
+      <w:b/>
+    </w:rPr>
   </w:style>
   <w:style w:type="paragraph" w:styleId="Heading4">
     <w:name w:val="heading 4"/>
@@ -3080,7 +3177,6 @@
   <w:style w:type="character" w:default="1" w:styleId="DefaultParagraphFont">
     <w:name w:val="Default Paragraph Font"/>
     <w:uiPriority w:val="1"/>
-    <w:semiHidden/>
     <w:unhideWhenUsed/>
   </w:style>
   <w:style w:type="table" w:default="1" w:styleId="TableNormal">

</xml_diff>

<commit_message>
2.1	Reinforcement Learning Reward
</commit_message>
<xml_diff>
--- a/word_version.docx
+++ b/word_version.docx
@@ -419,6 +419,1215 @@
     </w:p>
     <w:p>
       <w:pPr>
+        <w:pStyle w:val="p1a"/>
+      </w:pPr>
+      <w:r>
+        <w:t xml:space="preserve">In classical RL, we want </w:t>
+      </w:r>
+      <m:oMath>
+        <m:r>
+          <w:rPr>
+            <w:rFonts w:ascii="Cambria Math" w:hAnsi="Cambria Math"/>
+          </w:rPr>
+          <m:t>V</m:t>
+        </m:r>
+        <m:d>
+          <m:dPr>
+            <m:ctrlPr>
+              <w:rPr>
+                <w:rFonts w:ascii="Cambria Math" w:hAnsi="Cambria Math"/>
+                <w:i/>
+              </w:rPr>
+            </m:ctrlPr>
+          </m:dPr>
+          <m:e>
+            <m:sSub>
+              <m:sSubPr>
+                <m:ctrlPr>
+                  <w:rPr>
+                    <w:rFonts w:ascii="Cambria Math" w:hAnsi="Cambria Math"/>
+                    <w:i/>
+                  </w:rPr>
+                </m:ctrlPr>
+              </m:sSubPr>
+              <m:e>
+                <m:r>
+                  <w:rPr>
+                    <w:rFonts w:ascii="Cambria Math" w:hAnsi="Cambria Math"/>
+                  </w:rPr>
+                  <m:t>S</m:t>
+                </m:r>
+              </m:e>
+              <m:sub>
+                <m:r>
+                  <w:rPr>
+                    <w:rFonts w:ascii="Cambria Math" w:hAnsi="Cambria Math"/>
+                  </w:rPr>
+                  <m:t>t</m:t>
+                </m:r>
+              </m:sub>
+            </m:sSub>
+          </m:e>
+        </m:d>
+        <m:r>
+          <w:rPr>
+            <w:rFonts w:ascii="Cambria Math" w:hAnsi="Cambria Math"/>
+          </w:rPr>
+          <m:t xml:space="preserve">= </m:t>
+        </m:r>
+        <m:sSub>
+          <m:sSubPr>
+            <m:ctrlPr>
+              <w:rPr>
+                <w:rFonts w:ascii="Cambria Math" w:hAnsi="Cambria Math"/>
+                <w:i/>
+              </w:rPr>
+            </m:ctrlPr>
+          </m:sSubPr>
+          <m:e>
+            <m:r>
+              <w:rPr>
+                <w:rFonts w:ascii="Cambria Math" w:hAnsi="Cambria Math"/>
+              </w:rPr>
+              <m:t>R</m:t>
+            </m:r>
+          </m:e>
+          <m:sub>
+            <m:r>
+              <w:rPr>
+                <w:rFonts w:ascii="Cambria Math" w:hAnsi="Cambria Math"/>
+              </w:rPr>
+              <m:t>t</m:t>
+            </m:r>
+          </m:sub>
+        </m:sSub>
+        <m:r>
+          <w:rPr>
+            <w:rFonts w:ascii="Cambria Math" w:hAnsi="Cambria Math"/>
+          </w:rPr>
+          <m:t>+γV(</m:t>
+        </m:r>
+        <m:sSub>
+          <m:sSubPr>
+            <m:ctrlPr>
+              <w:rPr>
+                <w:rFonts w:ascii="Cambria Math" w:hAnsi="Cambria Math"/>
+                <w:i/>
+              </w:rPr>
+            </m:ctrlPr>
+          </m:sSubPr>
+          <m:e>
+            <m:r>
+              <w:rPr>
+                <w:rFonts w:ascii="Cambria Math" w:hAnsi="Cambria Math"/>
+              </w:rPr>
+              <m:t>S</m:t>
+            </m:r>
+          </m:e>
+          <m:sub>
+            <m:r>
+              <w:rPr>
+                <w:rFonts w:ascii="Cambria Math" w:hAnsi="Cambria Math"/>
+              </w:rPr>
+              <m:t>t</m:t>
+            </m:r>
+          </m:sub>
+        </m:sSub>
+        <m:r>
+          <w:rPr>
+            <w:rFonts w:ascii="Cambria Math" w:hAnsi="Cambria Math"/>
+          </w:rPr>
+          <m:t>+1)</m:t>
+        </m:r>
+      </m:oMath>
+      <w:r>
+        <w:t xml:space="preserve"> (so the update is </w:t>
+      </w:r>
+      <m:oMath>
+        <m:r>
+          <w:rPr>
+            <w:rFonts w:ascii="Cambria Math" w:hAnsi="Cambria Math"/>
+          </w:rPr>
+          <m:t>V(</m:t>
+        </m:r>
+        <m:sSub>
+          <m:sSubPr>
+            <m:ctrlPr>
+              <w:rPr>
+                <w:rFonts w:ascii="Cambria Math" w:hAnsi="Cambria Math"/>
+                <w:i/>
+              </w:rPr>
+            </m:ctrlPr>
+          </m:sSubPr>
+          <m:e>
+            <m:r>
+              <w:rPr>
+                <w:rFonts w:ascii="Cambria Math" w:hAnsi="Cambria Math"/>
+              </w:rPr>
+              <m:t>S</m:t>
+            </m:r>
+          </m:e>
+          <m:sub>
+            <m:r>
+              <w:rPr>
+                <w:rFonts w:ascii="Cambria Math" w:hAnsi="Cambria Math"/>
+              </w:rPr>
+              <m:t>t</m:t>
+            </m:r>
+          </m:sub>
+        </m:sSub>
+        <m:r>
+          <w:rPr>
+            <w:rFonts w:ascii="Cambria Math" w:hAnsi="Cambria Math"/>
+          </w:rPr>
+          <m:t xml:space="preserve">) ← </m:t>
+        </m:r>
+        <m:d>
+          <m:dPr>
+            <m:ctrlPr>
+              <w:rPr>
+                <w:rFonts w:ascii="Cambria Math" w:hAnsi="Cambria Math"/>
+                <w:i/>
+              </w:rPr>
+            </m:ctrlPr>
+          </m:dPr>
+          <m:e>
+            <m:r>
+              <w:rPr>
+                <w:rFonts w:ascii="Cambria Math" w:hAnsi="Cambria Math"/>
+              </w:rPr>
+              <m:t>1 - α</m:t>
+            </m:r>
+          </m:e>
+        </m:d>
+        <m:r>
+          <w:rPr>
+            <w:rFonts w:ascii="Cambria Math" w:hAnsi="Cambria Math"/>
+          </w:rPr>
+          <m:t>V(</m:t>
+        </m:r>
+        <m:sSub>
+          <m:sSubPr>
+            <m:ctrlPr>
+              <w:rPr>
+                <w:rFonts w:ascii="Cambria Math" w:hAnsi="Cambria Math"/>
+                <w:i/>
+              </w:rPr>
+            </m:ctrlPr>
+          </m:sSubPr>
+          <m:e>
+            <m:r>
+              <w:rPr>
+                <w:rFonts w:ascii="Cambria Math" w:hAnsi="Cambria Math"/>
+              </w:rPr>
+              <m:t>S</m:t>
+            </m:r>
+          </m:e>
+          <m:sub>
+            <m:r>
+              <w:rPr>
+                <w:rFonts w:ascii="Cambria Math" w:hAnsi="Cambria Math"/>
+              </w:rPr>
+              <m:t>t</m:t>
+            </m:r>
+          </m:sub>
+        </m:sSub>
+        <m:r>
+          <w:rPr>
+            <w:rFonts w:ascii="Cambria Math" w:hAnsi="Cambria Math"/>
+          </w:rPr>
+          <m:t>)+α [</m:t>
+        </m:r>
+        <m:sSub>
+          <m:sSubPr>
+            <m:ctrlPr>
+              <w:rPr>
+                <w:rFonts w:ascii="Cambria Math" w:hAnsi="Cambria Math"/>
+                <w:i/>
+              </w:rPr>
+            </m:ctrlPr>
+          </m:sSubPr>
+          <m:e>
+            <m:r>
+              <w:rPr>
+                <w:rFonts w:ascii="Cambria Math" w:hAnsi="Cambria Math"/>
+              </w:rPr>
+              <m:t>R</m:t>
+            </m:r>
+          </m:e>
+          <m:sub>
+            <m:r>
+              <w:rPr>
+                <w:rFonts w:ascii="Cambria Math" w:hAnsi="Cambria Math"/>
+              </w:rPr>
+              <m:t>t</m:t>
+            </m:r>
+          </m:sub>
+        </m:sSub>
+        <m:r>
+          <w:rPr>
+            <w:rFonts w:ascii="Cambria Math" w:hAnsi="Cambria Math"/>
+          </w:rPr>
+          <m:t>+1</m:t>
+        </m:r>
+        <m:r>
+          <w:rPr>
+            <w:rFonts w:ascii="Cambria Math" w:hAnsi="Cambria Math"/>
+          </w:rPr>
+          <m:t>+</m:t>
+        </m:r>
+        <m:r>
+          <w:rPr>
+            <w:rFonts w:ascii="Cambria Math" w:hAnsi="Cambria Math"/>
+          </w:rPr>
+          <m:t>γV(</m:t>
+        </m:r>
+        <m:sSub>
+          <m:sSubPr>
+            <m:ctrlPr>
+              <w:rPr>
+                <w:rFonts w:ascii="Cambria Math" w:hAnsi="Cambria Math"/>
+                <w:i/>
+              </w:rPr>
+            </m:ctrlPr>
+          </m:sSubPr>
+          <m:e>
+            <m:r>
+              <w:rPr>
+                <w:rFonts w:ascii="Cambria Math" w:hAnsi="Cambria Math"/>
+              </w:rPr>
+              <m:t>S</m:t>
+            </m:r>
+          </m:e>
+          <m:sub>
+            <m:r>
+              <w:rPr>
+                <w:rFonts w:ascii="Cambria Math" w:hAnsi="Cambria Math"/>
+              </w:rPr>
+              <m:t>t</m:t>
+            </m:r>
+          </m:sub>
+        </m:sSub>
+        <m:r>
+          <w:rPr>
+            <w:rFonts w:ascii="Cambria Math" w:hAnsi="Cambria Math"/>
+          </w:rPr>
+          <m:t>+1)]</m:t>
+        </m:r>
+      </m:oMath>
+      <w:r>
+        <w:t xml:space="preserve">). In the context of dose optimization, the reward </w:t>
+      </w:r>
+      <m:oMath>
+        <m:sSub>
+          <m:sSubPr>
+            <m:ctrlPr>
+              <w:rPr>
+                <w:rFonts w:ascii="Cambria Math" w:hAnsi="Cambria Math"/>
+                <w:i/>
+              </w:rPr>
+            </m:ctrlPr>
+          </m:sSubPr>
+          <m:e>
+            <m:r>
+              <w:rPr>
+                <w:rFonts w:ascii="Cambria Math" w:hAnsi="Cambria Math"/>
+              </w:rPr>
+              <m:t>R</m:t>
+            </m:r>
+          </m:e>
+          <m:sub>
+            <m:r>
+              <w:rPr>
+                <w:rFonts w:ascii="Cambria Math" w:hAnsi="Cambria Math"/>
+              </w:rPr>
+              <m:t>t</m:t>
+            </m:r>
+          </m:sub>
+        </m:sSub>
+      </m:oMath>
+      <w:r>
+        <w:t xml:space="preserve"> is defined as </w:t>
+      </w:r>
+      <m:oMath>
+        <m:sSub>
+          <m:sSubPr>
+            <m:ctrlPr>
+              <w:rPr>
+                <w:rFonts w:ascii="Cambria Math" w:hAnsi="Cambria Math"/>
+                <w:i/>
+              </w:rPr>
+            </m:ctrlPr>
+          </m:sSubPr>
+          <m:e>
+            <m:r>
+              <w:rPr>
+                <w:rFonts w:ascii="Cambria Math" w:hAnsi="Cambria Math"/>
+              </w:rPr>
+              <m:t>R</m:t>
+            </m:r>
+          </m:e>
+          <m:sub>
+            <m:r>
+              <w:rPr>
+                <w:rFonts w:ascii="Cambria Math" w:hAnsi="Cambria Math"/>
+              </w:rPr>
+              <m:t>t</m:t>
+            </m:r>
+          </m:sub>
+        </m:sSub>
+        <m:r>
+          <w:rPr>
+            <w:rFonts w:ascii="Cambria Math" w:hAnsi="Cambria Math"/>
+          </w:rPr>
+          <m:t xml:space="preserve">= </m:t>
+        </m:r>
+        <m:r>
+          <m:rPr>
+            <m:scr m:val="script"/>
+          </m:rPr>
+          <w:rPr>
+            <w:rFonts w:ascii="Cambria Math" w:hAnsi="Cambria Math"/>
+          </w:rPr>
+          <m:t>E</m:t>
+        </m:r>
+        <m:r>
+          <w:rPr>
+            <w:rFonts w:ascii="Cambria Math" w:hAnsi="Cambria Math"/>
+          </w:rPr>
+          <m:t>(</m:t>
+        </m:r>
+        <m:sSub>
+          <m:sSubPr>
+            <m:ctrlPr>
+              <w:rPr>
+                <w:rFonts w:ascii="Cambria Math" w:hAnsi="Cambria Math"/>
+                <w:i/>
+              </w:rPr>
+            </m:ctrlPr>
+          </m:sSubPr>
+          <m:e>
+            <m:r>
+              <w:rPr>
+                <w:rFonts w:ascii="Cambria Math" w:hAnsi="Cambria Math"/>
+              </w:rPr>
+              <m:t>S</m:t>
+            </m:r>
+          </m:e>
+          <m:sub>
+            <m:r>
+              <w:rPr>
+                <w:rFonts w:ascii="Cambria Math" w:hAnsi="Cambria Math"/>
+              </w:rPr>
+              <m:t>t</m:t>
+            </m:r>
+          </m:sub>
+        </m:sSub>
+        <m:r>
+          <w:rPr>
+            <w:rFonts w:ascii="Cambria Math" w:hAnsi="Cambria Math"/>
+          </w:rPr>
+          <m:t>+1)-</m:t>
+        </m:r>
+        <m:r>
+          <m:rPr>
+            <m:scr m:val="script"/>
+          </m:rPr>
+          <w:rPr>
+            <w:rFonts w:ascii="Cambria Math" w:hAnsi="Cambria Math"/>
+          </w:rPr>
+          <m:t>E</m:t>
+        </m:r>
+        <m:r>
+          <w:rPr>
+            <w:rFonts w:ascii="Cambria Math" w:hAnsi="Cambria Math"/>
+          </w:rPr>
+          <m:t>(</m:t>
+        </m:r>
+        <m:sSub>
+          <m:sSubPr>
+            <m:ctrlPr>
+              <w:rPr>
+                <w:rFonts w:ascii="Cambria Math" w:hAnsi="Cambria Math"/>
+                <w:i/>
+              </w:rPr>
+            </m:ctrlPr>
+          </m:sSubPr>
+          <m:e>
+            <m:r>
+              <w:rPr>
+                <w:rFonts w:ascii="Cambria Math" w:hAnsi="Cambria Math"/>
+              </w:rPr>
+              <m:t>S</m:t>
+            </m:r>
+          </m:e>
+          <m:sub>
+            <m:r>
+              <w:rPr>
+                <w:rFonts w:ascii="Cambria Math" w:hAnsi="Cambria Math"/>
+              </w:rPr>
+              <m:t>t</m:t>
+            </m:r>
+          </m:sub>
+        </m:sSub>
+        <m:r>
+          <w:rPr>
+            <w:rFonts w:ascii="Cambria Math" w:hAnsi="Cambria Math"/>
+          </w:rPr>
+          <m:t>)</m:t>
+        </m:r>
+      </m:oMath>
+      <w:r>
+        <w:t xml:space="preserve">, where </w:t>
+      </w:r>
+      <m:oMath>
+        <m:r>
+          <m:rPr>
+            <m:scr m:val="script"/>
+          </m:rPr>
+          <w:rPr>
+            <w:rFonts w:ascii="Cambria Math" w:hAnsi="Cambria Math"/>
+          </w:rPr>
+          <m:t>E</m:t>
+        </m:r>
+      </m:oMath>
+      <w:r>
+        <w:t xml:space="preserve"> is a function that evaluates the quality of a state (such that higher is better; if lower is better, then swap </w:t>
+      </w:r>
+      <m:oMath>
+        <m:sSub>
+          <m:sSubPr>
+            <m:ctrlPr>
+              <w:rPr>
+                <w:rFonts w:ascii="Cambria Math" w:hAnsi="Cambria Math"/>
+                <w:i/>
+              </w:rPr>
+            </m:ctrlPr>
+          </m:sSubPr>
+          <m:e>
+            <m:r>
+              <w:rPr>
+                <w:rFonts w:ascii="Cambria Math" w:hAnsi="Cambria Math"/>
+              </w:rPr>
+              <m:t>S</m:t>
+            </m:r>
+          </m:e>
+          <m:sub>
+            <m:r>
+              <w:rPr>
+                <w:rFonts w:ascii="Cambria Math" w:hAnsi="Cambria Math"/>
+              </w:rPr>
+              <m:t>t</m:t>
+            </m:r>
+          </m:sub>
+        </m:sSub>
+      </m:oMath>
+      <w:r>
+        <w:t xml:space="preserve"> and </w:t>
+      </w:r>
+      <m:oMath>
+        <m:sSub>
+          <m:sSubPr>
+            <m:ctrlPr>
+              <w:rPr>
+                <w:rFonts w:ascii="Cambria Math" w:hAnsi="Cambria Math"/>
+                <w:i/>
+              </w:rPr>
+            </m:ctrlPr>
+          </m:sSubPr>
+          <m:e>
+            <m:r>
+              <w:rPr>
+                <w:rFonts w:ascii="Cambria Math" w:hAnsi="Cambria Math"/>
+              </w:rPr>
+              <m:t>S</m:t>
+            </m:r>
+          </m:e>
+          <m:sub>
+            <m:r>
+              <w:rPr>
+                <w:rFonts w:ascii="Cambria Math" w:hAnsi="Cambria Math"/>
+              </w:rPr>
+              <m:t>t</m:t>
+            </m:r>
+          </m:sub>
+        </m:sSub>
+        <m:r>
+          <w:rPr>
+            <w:rFonts w:ascii="Cambria Math" w:hAnsi="Cambria Math"/>
+          </w:rPr>
+          <m:t>+1</m:t>
+        </m:r>
+      </m:oMath>
+      <w:r>
+        <w:t>).</w:t>
+      </w:r>
+    </w:p>
+    <w:p>
+      <w:pPr>
+        <w:pStyle w:val="p1a"/>
+        <w:ind w:firstLine="227"/>
+      </w:pPr>
+      <w:r>
+        <w:t xml:space="preserve">The evaluation </w:t>
+      </w:r>
+      <m:oMath>
+        <m:r>
+          <m:rPr>
+            <m:scr m:val="script"/>
+          </m:rPr>
+          <w:rPr>
+            <w:rFonts w:ascii="Cambria Math" w:hAnsi="Cambria Math"/>
+          </w:rPr>
+          <m:t>E</m:t>
+        </m:r>
+      </m:oMath>
+      <w:r>
+        <w:t xml:space="preserve"> can be one or a mixture of the metrics mentioned in the introduction (Section 1) [12] [13] [9]. This setup may leverage knowledge about which actions to perform instead of guessing randomly, as a meta-optimizer would do. This could potentially gain some computation time.</w:t>
+      </w:r>
+    </w:p>
+    <w:p>
+      <w:pPr>
+        <w:pStyle w:val="p1a"/>
+        <w:ind w:firstLine="227"/>
+      </w:pPr>
+      <w:r>
+        <w:t>However, this technique does not use past plans; it only needs the optimizer inputs (CT, structures contours). We propose using the availability of past treatment plans to more accurately reflect the complexity of decisions made by</w:t>
+      </w:r>
+      <w:r>
+        <w:t xml:space="preserve"> </w:t>
+      </w:r>
+      <w:r>
+        <w:t>dosimetrists and better match their expectations of a fully automatic treatment planning system.</w:t>
+      </w:r>
+    </w:p>
+    <w:p>
+      <w:pPr>
+        <w:pStyle w:val="p1a"/>
+        <w:ind w:firstLine="227"/>
+      </w:pPr>
+      <w:r>
+        <w:t xml:space="preserve">As developed in previous work, we can derive a distance between dose plans [11]. If we consider the clinical dose of past cases (used for training) as the best achievable one, we can evaluate a dose plan by computing its distance from the clinical dose plan. </w:t>
+      </w:r>
+    </w:p>
+    <w:p>
+      <w:pPr>
+        <w:pStyle w:val="p1a"/>
+        <w:ind w:firstLine="227"/>
+      </w:pPr>
+      <w:r>
+        <w:t xml:space="preserve">Let </w:t>
+      </w:r>
+      <m:oMath>
+        <m:sSub>
+          <m:sSubPr>
+            <m:ctrlPr>
+              <w:rPr>
+                <w:rFonts w:ascii="Cambria Math" w:hAnsi="Cambria Math"/>
+                <w:i/>
+              </w:rPr>
+            </m:ctrlPr>
+          </m:sSubPr>
+          <m:e>
+            <m:r>
+              <w:rPr>
+                <w:rFonts w:ascii="Cambria Math" w:hAnsi="Cambria Math"/>
+              </w:rPr>
+              <m:t>D</m:t>
+            </m:r>
+          </m:e>
+          <m:sub>
+            <m:r>
+              <w:rPr>
+                <w:rFonts w:ascii="Cambria Math" w:hAnsi="Cambria Math"/>
+              </w:rPr>
+              <m:t>t</m:t>
+            </m:r>
+          </m:sub>
+        </m:sSub>
+      </m:oMath>
+      <w:r>
+        <w:t xml:space="preserve"> be the dose associated with </w:t>
+      </w:r>
+      <m:oMath>
+        <m:sSub>
+          <m:sSubPr>
+            <m:ctrlPr>
+              <w:rPr>
+                <w:rFonts w:ascii="Cambria Math" w:hAnsi="Cambria Math"/>
+                <w:i/>
+              </w:rPr>
+            </m:ctrlPr>
+          </m:sSubPr>
+          <m:e>
+            <m:r>
+              <w:rPr>
+                <w:rFonts w:ascii="Cambria Math" w:hAnsi="Cambria Math"/>
+              </w:rPr>
+              <m:t>S</m:t>
+            </m:r>
+          </m:e>
+          <m:sub>
+            <m:r>
+              <w:rPr>
+                <w:rFonts w:ascii="Cambria Math" w:hAnsi="Cambria Math"/>
+              </w:rPr>
+              <m:t>t</m:t>
+            </m:r>
+          </m:sub>
+        </m:sSub>
+      </m:oMath>
+      <w:r>
+        <w:t xml:space="preserve">, and </w:t>
+      </w:r>
+      <m:oMath>
+        <m:sSub>
+          <m:sSubPr>
+            <m:ctrlPr>
+              <w:rPr>
+                <w:rFonts w:ascii="Cambria Math" w:hAnsi="Cambria Math"/>
+                <w:i/>
+              </w:rPr>
+            </m:ctrlPr>
+          </m:sSubPr>
+          <m:e>
+            <m:r>
+              <w:rPr>
+                <w:rFonts w:ascii="Cambria Math" w:hAnsi="Cambria Math"/>
+              </w:rPr>
+              <m:t>D</m:t>
+            </m:r>
+          </m:e>
+          <m:sub>
+            <m:r>
+              <w:rPr>
+                <w:rFonts w:ascii="Cambria Math" w:hAnsi="Cambria Math"/>
+              </w:rPr>
+              <m:t>C</m:t>
+            </m:r>
+          </m:sub>
+        </m:sSub>
+      </m:oMath>
+      <w:r>
+        <w:t xml:space="preserve"> the clinical dose. We then define </w:t>
+      </w:r>
+      <m:oMath>
+        <m:r>
+          <m:rPr>
+            <m:scr m:val="script"/>
+          </m:rPr>
+          <w:rPr>
+            <w:rFonts w:ascii="Cambria Math" w:hAnsi="Cambria Math"/>
+          </w:rPr>
+          <m:t>E</m:t>
+        </m:r>
+        <m:d>
+          <m:dPr>
+            <m:ctrlPr>
+              <w:rPr>
+                <w:rFonts w:ascii="Cambria Math" w:hAnsi="Cambria Math"/>
+                <w:i/>
+              </w:rPr>
+            </m:ctrlPr>
+          </m:dPr>
+          <m:e>
+            <m:sSub>
+              <m:sSubPr>
+                <m:ctrlPr>
+                  <w:rPr>
+                    <w:rFonts w:ascii="Cambria Math" w:hAnsi="Cambria Math"/>
+                    <w:i/>
+                  </w:rPr>
+                </m:ctrlPr>
+              </m:sSubPr>
+              <m:e>
+                <m:r>
+                  <w:rPr>
+                    <w:rFonts w:ascii="Cambria Math" w:hAnsi="Cambria Math"/>
+                  </w:rPr>
+                  <m:t>S</m:t>
+                </m:r>
+              </m:e>
+              <m:sub>
+                <m:r>
+                  <w:rPr>
+                    <w:rFonts w:ascii="Cambria Math" w:hAnsi="Cambria Math"/>
+                  </w:rPr>
+                  <m:t>t</m:t>
+                </m:r>
+              </m:sub>
+            </m:sSub>
+          </m:e>
+        </m:d>
+        <m:r>
+          <w:rPr>
+            <w:rFonts w:ascii="Cambria Math" w:hAnsi="Cambria Math"/>
+          </w:rPr>
+          <m:t>=</m:t>
+        </m:r>
+        <w:bookmarkStart w:id="0" w:name="_Hlk166237340"/>
+        <m:r>
+          <m:rPr>
+            <m:scr m:val="script"/>
+          </m:rPr>
+          <w:rPr>
+            <w:rFonts w:ascii="Cambria Math" w:hAnsi="Cambria Math"/>
+          </w:rPr>
+          <m:t>D</m:t>
+        </m:r>
+        <w:bookmarkEnd w:id="0"/>
+        <m:r>
+          <w:rPr>
+            <w:rFonts w:ascii="Cambria Math" w:hAnsi="Cambria Math"/>
+          </w:rPr>
+          <m:t>(</m:t>
+        </m:r>
+        <m:sSub>
+          <m:sSubPr>
+            <m:ctrlPr>
+              <w:rPr>
+                <w:rFonts w:ascii="Cambria Math" w:hAnsi="Cambria Math"/>
+                <w:i/>
+              </w:rPr>
+            </m:ctrlPr>
+          </m:sSubPr>
+          <m:e>
+            <m:r>
+              <w:rPr>
+                <w:rFonts w:ascii="Cambria Math" w:hAnsi="Cambria Math"/>
+              </w:rPr>
+              <m:t>D</m:t>
+            </m:r>
+          </m:e>
+          <m:sub>
+            <m:r>
+              <w:rPr>
+                <w:rFonts w:ascii="Cambria Math" w:hAnsi="Cambria Math"/>
+              </w:rPr>
+              <m:t>t</m:t>
+            </m:r>
+          </m:sub>
+        </m:sSub>
+        <m:r>
+          <w:rPr>
+            <w:rFonts w:ascii="Cambria Math" w:hAnsi="Cambria Math"/>
+          </w:rPr>
+          <m:t>,</m:t>
+        </m:r>
+        <m:sSub>
+          <m:sSubPr>
+            <m:ctrlPr>
+              <w:rPr>
+                <w:rFonts w:ascii="Cambria Math" w:hAnsi="Cambria Math"/>
+                <w:i/>
+              </w:rPr>
+            </m:ctrlPr>
+          </m:sSubPr>
+          <m:e>
+            <m:r>
+              <w:rPr>
+                <w:rFonts w:ascii="Cambria Math" w:hAnsi="Cambria Math"/>
+              </w:rPr>
+              <m:t>D</m:t>
+            </m:r>
+          </m:e>
+          <m:sub>
+            <m:r>
+              <w:rPr>
+                <w:rFonts w:ascii="Cambria Math" w:hAnsi="Cambria Math"/>
+              </w:rPr>
+              <m:t>C</m:t>
+            </m:r>
+          </m:sub>
+        </m:sSub>
+        <m:r>
+          <w:rPr>
+            <w:rFonts w:ascii="Cambria Math" w:hAnsi="Cambria Math"/>
+          </w:rPr>
+          <m:t>)</m:t>
+        </m:r>
+      </m:oMath>
+      <w:r>
+        <w:t xml:space="preserve">. Since, in that case, </w:t>
+      </w:r>
+      <m:oMath>
+        <m:r>
+          <m:rPr>
+            <m:scr m:val="script"/>
+          </m:rPr>
+          <w:rPr>
+            <w:rFonts w:ascii="Cambria Math" w:hAnsi="Cambria Math"/>
+          </w:rPr>
+          <m:t>E</m:t>
+        </m:r>
+        <m:r>
+          <w:rPr>
+            <w:rFonts w:ascii="Cambria Math" w:hAnsi="Cambria Math"/>
+          </w:rPr>
+          <m:t>(</m:t>
+        </m:r>
+        <m:sSub>
+          <m:sSubPr>
+            <m:ctrlPr>
+              <w:rPr>
+                <w:rFonts w:ascii="Cambria Math" w:hAnsi="Cambria Math"/>
+                <w:i/>
+              </w:rPr>
+            </m:ctrlPr>
+          </m:sSubPr>
+          <m:e>
+            <m:r>
+              <w:rPr>
+                <w:rFonts w:ascii="Cambria Math" w:hAnsi="Cambria Math"/>
+              </w:rPr>
+              <m:t>S</m:t>
+            </m:r>
+          </m:e>
+          <m:sub>
+            <m:r>
+              <w:rPr>
+                <w:rFonts w:ascii="Cambria Math" w:hAnsi="Cambria Math"/>
+              </w:rPr>
+              <m:t>t</m:t>
+            </m:r>
+          </m:sub>
+        </m:sSub>
+        <m:r>
+          <w:rPr>
+            <w:rFonts w:ascii="Cambria Math" w:hAnsi="Cambria Math"/>
+          </w:rPr>
+          <m:t>)</m:t>
+        </m:r>
+      </m:oMath>
+      <w:r>
+        <w:t xml:space="preserve"> should be minimized, we will define the reward as </w:t>
+      </w:r>
+    </w:p>
+    <w:p>
+      <w:pPr>
+        <w:pStyle w:val="p1a"/>
+        <w:ind w:firstLine="227"/>
+        <w:jc w:val="center"/>
+      </w:pPr>
+      <m:oMathPara>
+        <m:oMath>
+          <m:sSub>
+            <m:sSubPr>
+              <m:ctrlPr>
+                <w:rPr>
+                  <w:rFonts w:ascii="Cambria Math" w:hAnsi="Cambria Math"/>
+                  <w:i/>
+                </w:rPr>
+              </m:ctrlPr>
+            </m:sSubPr>
+            <m:e>
+              <m:r>
+                <w:rPr>
+                  <w:rFonts w:ascii="Cambria Math" w:hAnsi="Cambria Math"/>
+                </w:rPr>
+                <m:t>R</m:t>
+              </m:r>
+            </m:e>
+            <m:sub>
+              <m:r>
+                <w:rPr>
+                  <w:rFonts w:ascii="Cambria Math" w:hAnsi="Cambria Math"/>
+                </w:rPr>
+                <m:t>t</m:t>
+              </m:r>
+            </m:sub>
+          </m:sSub>
+          <m:r>
+            <w:rPr>
+              <w:rFonts w:ascii="Cambria Math" w:hAnsi="Cambria Math"/>
+            </w:rPr>
+            <m:t>=</m:t>
+          </m:r>
+          <m:r>
+            <m:rPr>
+              <m:scr m:val="script"/>
+            </m:rPr>
+            <w:rPr>
+              <w:rFonts w:ascii="Cambria Math" w:hAnsi="Cambria Math"/>
+            </w:rPr>
+            <m:t>E</m:t>
+          </m:r>
+          <m:r>
+            <w:rPr>
+              <w:rFonts w:ascii="Cambria Math" w:hAnsi="Cambria Math"/>
+            </w:rPr>
+            <m:t>(</m:t>
+          </m:r>
+          <m:sSub>
+            <m:sSubPr>
+              <m:ctrlPr>
+                <w:rPr>
+                  <w:rFonts w:ascii="Cambria Math" w:hAnsi="Cambria Math"/>
+                  <w:i/>
+                </w:rPr>
+              </m:ctrlPr>
+            </m:sSubPr>
+            <m:e>
+              <m:r>
+                <w:rPr>
+                  <w:rFonts w:ascii="Cambria Math" w:hAnsi="Cambria Math"/>
+                </w:rPr>
+                <m:t>S</m:t>
+              </m:r>
+            </m:e>
+            <m:sub>
+              <m:r>
+                <w:rPr>
+                  <w:rFonts w:ascii="Cambria Math" w:hAnsi="Cambria Math"/>
+                </w:rPr>
+                <m:t>t</m:t>
+              </m:r>
+            </m:sub>
+          </m:sSub>
+          <m:r>
+            <w:rPr>
+              <w:rFonts w:ascii="Cambria Math" w:hAnsi="Cambria Math"/>
+            </w:rPr>
+            <m:t xml:space="preserve">) - </m:t>
+          </m:r>
+          <m:r>
+            <m:rPr>
+              <m:scr m:val="script"/>
+            </m:rPr>
+            <w:rPr>
+              <w:rFonts w:ascii="Cambria Math" w:hAnsi="Cambria Math"/>
+            </w:rPr>
+            <m:t>E</m:t>
+          </m:r>
+          <m:r>
+            <w:rPr>
+              <w:rFonts w:ascii="Cambria Math" w:hAnsi="Cambria Math"/>
+            </w:rPr>
+            <m:t>(</m:t>
+          </m:r>
+          <m:sSub>
+            <m:sSubPr>
+              <m:ctrlPr>
+                <w:rPr>
+                  <w:rFonts w:ascii="Cambria Math" w:hAnsi="Cambria Math"/>
+                  <w:i/>
+                </w:rPr>
+              </m:ctrlPr>
+            </m:sSubPr>
+            <m:e>
+              <m:r>
+                <w:rPr>
+                  <w:rFonts w:ascii="Cambria Math" w:hAnsi="Cambria Math"/>
+                </w:rPr>
+                <m:t>S</m:t>
+              </m:r>
+            </m:e>
+            <m:sub>
+              <m:r>
+                <w:rPr>
+                  <w:rFonts w:ascii="Cambria Math" w:hAnsi="Cambria Math"/>
+                </w:rPr>
+                <m:t>t</m:t>
+              </m:r>
+              <m:r>
+                <w:rPr>
+                  <w:rFonts w:ascii="Cambria Math" w:hAnsi="Cambria Math"/>
+                </w:rPr>
+                <m:t>+1</m:t>
+              </m:r>
+            </m:sub>
+          </m:sSub>
+          <m:r>
+            <w:rPr>
+              <w:rFonts w:ascii="Cambria Math" w:hAnsi="Cambria Math"/>
+            </w:rPr>
+            <m:t>)=</m:t>
+          </m:r>
+          <m:r>
+            <m:rPr>
+              <m:scr m:val="script"/>
+            </m:rPr>
+            <w:rPr>
+              <w:rFonts w:ascii="Cambria Math" w:hAnsi="Cambria Math"/>
+            </w:rPr>
+            <m:t>D</m:t>
+          </m:r>
+          <m:r>
+            <w:rPr>
+              <w:rFonts w:ascii="Cambria Math" w:hAnsi="Cambria Math"/>
+            </w:rPr>
+            <m:t>(</m:t>
+          </m:r>
+          <m:sSub>
+            <m:sSubPr>
+              <m:ctrlPr>
+                <w:rPr>
+                  <w:rFonts w:ascii="Cambria Math" w:hAnsi="Cambria Math"/>
+                  <w:i/>
+                </w:rPr>
+              </m:ctrlPr>
+            </m:sSubPr>
+            <m:e>
+              <m:r>
+                <w:rPr>
+                  <w:rFonts w:ascii="Cambria Math" w:hAnsi="Cambria Math"/>
+                </w:rPr>
+                <m:t>D</m:t>
+              </m:r>
+            </m:e>
+            <m:sub>
+              <m:r>
+                <w:rPr>
+                  <w:rFonts w:ascii="Cambria Math" w:hAnsi="Cambria Math"/>
+                </w:rPr>
+                <m:t>t</m:t>
+              </m:r>
+            </m:sub>
+          </m:sSub>
+          <m:r>
+            <w:rPr>
+              <w:rFonts w:ascii="Cambria Math" w:hAnsi="Cambria Math"/>
+            </w:rPr>
+            <m:t xml:space="preserve">, </m:t>
+          </m:r>
+          <m:sSub>
+            <m:sSubPr>
+              <m:ctrlPr>
+                <w:rPr>
+                  <w:rFonts w:ascii="Cambria Math" w:hAnsi="Cambria Math"/>
+                  <w:i/>
+                </w:rPr>
+              </m:ctrlPr>
+            </m:sSubPr>
+            <m:e>
+              <m:r>
+                <w:rPr>
+                  <w:rFonts w:ascii="Cambria Math" w:hAnsi="Cambria Math"/>
+                </w:rPr>
+                <m:t>D</m:t>
+              </m:r>
+            </m:e>
+            <m:sub>
+              <m:r>
+                <w:rPr>
+                  <w:rFonts w:ascii="Cambria Math" w:hAnsi="Cambria Math"/>
+                </w:rPr>
+                <m:t>C</m:t>
+              </m:r>
+            </m:sub>
+          </m:sSub>
+          <m:r>
+            <w:rPr>
+              <w:rFonts w:ascii="Cambria Math" w:hAnsi="Cambria Math"/>
+            </w:rPr>
+            <m:t>)-</m:t>
+          </m:r>
+          <m:r>
+            <m:rPr>
+              <m:scr m:val="script"/>
+            </m:rPr>
+            <w:rPr>
+              <w:rFonts w:ascii="Cambria Math" w:hAnsi="Cambria Math"/>
+            </w:rPr>
+            <m:t>D</m:t>
+          </m:r>
+          <m:r>
+            <w:rPr>
+              <w:rFonts w:ascii="Cambria Math" w:hAnsi="Cambria Math"/>
+            </w:rPr>
+            <m:t>(</m:t>
+          </m:r>
+          <m:sSub>
+            <m:sSubPr>
+              <m:ctrlPr>
+                <w:rPr>
+                  <w:rFonts w:ascii="Cambria Math" w:hAnsi="Cambria Math"/>
+                  <w:i/>
+                </w:rPr>
+              </m:ctrlPr>
+            </m:sSubPr>
+            <m:e>
+              <m:r>
+                <w:rPr>
+                  <w:rFonts w:ascii="Cambria Math" w:hAnsi="Cambria Math"/>
+                </w:rPr>
+                <m:t>D</m:t>
+              </m:r>
+            </m:e>
+            <m:sub>
+              <m:r>
+                <w:rPr>
+                  <w:rFonts w:ascii="Cambria Math" w:hAnsi="Cambria Math"/>
+                </w:rPr>
+                <m:t>t</m:t>
+              </m:r>
+              <m:r>
+                <w:rPr>
+                  <w:rFonts w:ascii="Cambria Math" w:hAnsi="Cambria Math"/>
+                </w:rPr>
+                <m:t>+1</m:t>
+              </m:r>
+            </m:sub>
+          </m:sSub>
+          <m:r>
+            <w:rPr>
+              <w:rFonts w:ascii="Cambria Math" w:hAnsi="Cambria Math"/>
+            </w:rPr>
+            <m:t xml:space="preserve">, </m:t>
+          </m:r>
+          <m:sSub>
+            <m:sSubPr>
+              <m:ctrlPr>
+                <w:rPr>
+                  <w:rFonts w:ascii="Cambria Math" w:hAnsi="Cambria Math"/>
+                  <w:i/>
+                </w:rPr>
+              </m:ctrlPr>
+            </m:sSubPr>
+            <m:e>
+              <m:r>
+                <w:rPr>
+                  <w:rFonts w:ascii="Cambria Math" w:hAnsi="Cambria Math"/>
+                </w:rPr>
+                <m:t>D</m:t>
+              </m:r>
+            </m:e>
+            <m:sub>
+              <m:r>
+                <w:rPr>
+                  <w:rFonts w:ascii="Cambria Math" w:hAnsi="Cambria Math"/>
+                </w:rPr>
+                <m:t>C</m:t>
+              </m:r>
+            </m:sub>
+          </m:sSub>
+          <m:r>
+            <w:rPr>
+              <w:rFonts w:ascii="Cambria Math" w:hAnsi="Cambria Math"/>
+            </w:rPr>
+            <m:t>).</m:t>
+          </m:r>
+        </m:oMath>
+      </m:oMathPara>
+    </w:p>
+    <w:p/>
+    <w:p>
+      <w:pPr>
+        <w:pStyle w:val="p1a"/>
+        <w:ind w:firstLine="227"/>
+      </w:pPr>
+      <w:r>
+        <w:t xml:space="preserve">This reward can be interpreted as the </w:t>
+      </w:r>
+      <w:r>
+        <w:t>“</w:t>
+      </w:r>
+      <w:r>
+        <w:t>distance gained to the clinical dose”.</w:t>
+      </w:r>
+    </w:p>
+    <w:p>
+      <w:pPr>
         <w:pStyle w:val="heading2"/>
       </w:pPr>
       <w:r>
@@ -549,6 +1758,7 @@
         <w:pStyle w:val="heading1"/>
       </w:pPr>
       <w:r>
+        <w:lastRenderedPageBreak/>
         <w:t>Results</w:t>
       </w:r>
     </w:p>
@@ -629,7 +1839,6 @@
         </w:numPr>
       </w:pPr>
       <w:r>
-        <w:lastRenderedPageBreak/>
         <w:t>References</w:t>
       </w:r>
     </w:p>
@@ -637,7 +1846,7 @@
       <w:pPr>
         <w:pStyle w:val="tablecaption"/>
       </w:pPr>
-      <w:bookmarkStart w:id="0" w:name="_Ref467509391"/>
+      <w:bookmarkStart w:id="1" w:name="_Ref467509391"/>
       <w:r>
         <w:rPr>
           <w:b/>
@@ -675,7 +1884,7 @@
         </w:rPr>
         <w:fldChar w:fldCharType="end"/>
       </w:r>
-      <w:bookmarkEnd w:id="0"/>
+      <w:bookmarkEnd w:id="1"/>
       <w:r>
         <w:rPr>
           <w:b/>
@@ -1305,8 +2514,8 @@
           <w:t>1</w:t>
         </w:r>
       </w:fldSimple>
-      <w:bookmarkStart w:id="1" w:name="_Ref467511674"/>
-      <w:bookmarkEnd w:id="1"/>
+      <w:bookmarkStart w:id="2" w:name="_Ref467511674"/>
+      <w:bookmarkEnd w:id="2"/>
       <w:r>
         <w:t>)</w:t>
       </w:r>
@@ -1350,6 +2559,7 @@
           <w:noProof/>
           <w:lang w:val="de-DE" w:eastAsia="de-DE"/>
         </w:rPr>
+        <w:lastRenderedPageBreak/>
         <w:drawing>
           <wp:inline distT="0" distB="0" distL="0" distR="0" wp14:anchorId="7608F121" wp14:editId="50176723">
             <wp:extent cx="4392930" cy="1859266"/>
@@ -1370,7 +2580,7 @@
         <w:pStyle w:val="figurecaption"/>
         <w:jc w:val="both"/>
       </w:pPr>
-      <w:bookmarkStart w:id="2" w:name="_Ref467515387"/>
+      <w:bookmarkStart w:id="3" w:name="_Ref467515387"/>
       <w:r>
         <w:rPr>
           <w:b/>
@@ -1408,7 +2618,7 @@
         </w:rPr>
         <w:fldChar w:fldCharType="end"/>
       </w:r>
-      <w:bookmarkEnd w:id="2"/>
+      <w:bookmarkEnd w:id="3"/>
       <w:r>
         <w:rPr>
           <w:b/>
@@ -1459,7 +2669,6 @@
         <w:pStyle w:val="referenceitem"/>
       </w:pPr>
       <w:r>
-        <w:lastRenderedPageBreak/>
         <w:t xml:space="preserve">Author, F., Author, S.: Title of a proceedings paper. In: Editor, F., Editor, S. (eds.) CONFERENCE 2016, LNCS, vol. 9999, pp. 1–13. Springer, Heidelberg (2016). </w:t>
       </w:r>
     </w:p>
@@ -3661,6 +4870,15 @@
       <w:shd w:val="clear" w:color="auto" w:fill="E1DFDD"/>
     </w:rPr>
   </w:style>
+  <w:style w:type="character" w:styleId="PlaceholderText">
+    <w:name w:val="Placeholder Text"/>
+    <w:basedOn w:val="DefaultParagraphFont"/>
+    <w:semiHidden/>
+    <w:rsid w:val="0044247A"/>
+    <w:rPr>
+      <w:color w:val="666666"/>
+    </w:rPr>
+  </w:style>
 </w:styles>
 </file>
 

</xml_diff>